<commit_message>
Versão1 2 #ENTREGA 1#
</commit_message>
<xml_diff>
--- a/Iteração I/Elaboração/cdu.docx
+++ b/Iteração I/Elaboração/cdu.docx
@@ -14,7 +14,7 @@
         <w:rPr>
           <w:lang w:val="pt-BR"/>
         </w:rPr>
-        <w:t>Especificação de Casos de Uso</w:t>
+        <w:t>ESPECIFICAÇÃO DE CASOS DE USO</w:t>
       </w:r>
     </w:p>
     <w:p>
@@ -88,6 +88,73 @@
       <w:pPr>
         <w:pStyle w:val="SemEspaamento"/>
         <w:spacing w:line="360" w:lineRule="auto"/>
+        <w:jc w:val="center"/>
+        <w:rPr>
+          <w:rFonts w:ascii="Times New Roman" w:hAnsi="Times New Roman"/>
+          <w:b/>
+        </w:rPr>
+      </w:pPr>
+      <w:r>
+        <w:rPr>
+          <w:rFonts w:ascii="Times New Roman" w:hAnsi="Times New Roman"/>
+          <w:b/>
+          <w:noProof/>
+          <w:lang w:eastAsia="pt-BR"/>
+        </w:rPr>
+        <w:drawing>
+          <wp:inline distT="0" distB="0" distL="0" distR="0">
+            <wp:extent cx="4587875" cy="3196590"/>
+            <wp:effectExtent l="0" t="0" r="3175" b="3810"/>
+            <wp:docPr id="1" name="Imagem 1"/>
+            <wp:cNvGraphicFramePr>
+              <a:graphicFrameLocks xmlns:a="http://schemas.openxmlformats.org/drawingml/2006/main" noChangeAspect="1"/>
+            </wp:cNvGraphicFramePr>
+            <a:graphic xmlns:a="http://schemas.openxmlformats.org/drawingml/2006/main">
+              <a:graphicData uri="http://schemas.openxmlformats.org/drawingml/2006/picture">
+                <pic:pic xmlns:pic="http://schemas.openxmlformats.org/drawingml/2006/picture">
+                  <pic:nvPicPr>
+                    <pic:cNvPr id="0" name="Picture 1"/>
+                    <pic:cNvPicPr>
+                      <a:picLocks noChangeAspect="1" noChangeArrowheads="1"/>
+                    </pic:cNvPicPr>
+                  </pic:nvPicPr>
+                  <pic:blipFill>
+                    <a:blip r:embed="rId8">
+                      <a:extLst>
+                        <a:ext uri="{28A0092B-C50C-407E-A947-70E740481C1C}">
+                          <a14:useLocalDpi xmlns:a14="http://schemas.microsoft.com/office/drawing/2010/main" val="0"/>
+                        </a:ext>
+                      </a:extLst>
+                    </a:blip>
+                    <a:srcRect/>
+                    <a:stretch>
+                      <a:fillRect/>
+                    </a:stretch>
+                  </pic:blipFill>
+                  <pic:spPr bwMode="auto">
+                    <a:xfrm>
+                      <a:off x="0" y="0"/>
+                      <a:ext cx="4587875" cy="3196590"/>
+                    </a:xfrm>
+                    <a:prstGeom prst="rect">
+                      <a:avLst/>
+                    </a:prstGeom>
+                    <a:noFill/>
+                    <a:ln>
+                      <a:noFill/>
+                    </a:ln>
+                  </pic:spPr>
+                </pic:pic>
+              </a:graphicData>
+            </a:graphic>
+          </wp:inline>
+        </w:drawing>
+      </w:r>
+    </w:p>
+    <w:p>
+      <w:pPr>
+        <w:pStyle w:val="SemEspaamento"/>
+        <w:spacing w:line="360" w:lineRule="auto"/>
         <w:rPr>
           <w:rFonts w:ascii="Times New Roman" w:hAnsi="Times New Roman"/>
         </w:rPr>
@@ -228,7 +295,19 @@
         <w:rPr>
           <w:rFonts w:ascii="Times New Roman" w:hAnsi="Times New Roman"/>
         </w:rPr>
-        <w:t>over informações referentes a cada aula (conteúdos e avaliações)</w:t>
+        <w:t xml:space="preserve">over informações referentes a cada </w:t>
+      </w:r>
+      <w:r>
+        <w:rPr>
+          <w:rFonts w:ascii="Times New Roman" w:hAnsi="Times New Roman"/>
+        </w:rPr>
+        <w:t>aula (conteúdo didático e avaliações</w:t>
+      </w:r>
+      <w:r>
+        <w:rPr>
+          <w:rFonts w:ascii="Times New Roman" w:hAnsi="Times New Roman"/>
+        </w:rPr>
+        <w:t>)</w:t>
       </w:r>
       <w:r>
         <w:rPr>
@@ -317,14 +396,18 @@
         </w:rPr>
         <w:t xml:space="preserve"> </w:t>
       </w:r>
-      <w:proofErr w:type="gramStart"/>
-      <w:r>
-        <w:rPr>
-          <w:rFonts w:ascii="Times New Roman" w:hAnsi="Times New Roman"/>
-        </w:rPr>
-        <w:t>atualizados</w:t>
-      </w:r>
-      <w:proofErr w:type="gramEnd"/>
+      <w:r>
+        <w:rPr>
+          <w:rFonts w:ascii="Times New Roman" w:hAnsi="Times New Roman"/>
+        </w:rPr>
+        <w:t>atualizada</w:t>
+      </w:r>
+      <w:r>
+        <w:rPr>
+          <w:rFonts w:ascii="Times New Roman" w:hAnsi="Times New Roman"/>
+        </w:rPr>
+        <w:t>s</w:t>
+      </w:r>
       <w:r>
         <w:rPr>
           <w:rFonts w:ascii="Times New Roman" w:hAnsi="Times New Roman"/>
@@ -438,7 +521,13 @@
               <w:rPr>
                 <w:rFonts w:ascii="Times New Roman" w:hAnsi="Times New Roman"/>
               </w:rPr>
-              <w:t>Disciplina para a qual deseja gerenciar o conteúdo das aulas.</w:t>
+              <w:t>Turma/Disciplina</w:t>
+            </w:r>
+            <w:r>
+              <w:rPr>
+                <w:rFonts w:ascii="Times New Roman" w:hAnsi="Times New Roman"/>
+              </w:rPr>
+              <w:t xml:space="preserve"> para a qual deseja gerenciar o conteúdo das aulas.</w:t>
             </w:r>
           </w:p>
         </w:tc>
@@ -488,7 +577,19 @@
               <w:rPr>
                 <w:rFonts w:ascii="Times New Roman" w:hAnsi="Times New Roman"/>
               </w:rPr>
-              <w:t>2. Exibe o calendário com todas as aulas daquela disciplina.</w:t>
+              <w:t xml:space="preserve">2. Exibe o calendário com todas as aulas daquela </w:t>
+            </w:r>
+            <w:r>
+              <w:rPr>
+                <w:rFonts w:ascii="Times New Roman" w:hAnsi="Times New Roman"/>
+              </w:rPr>
+              <w:t>turma</w:t>
+            </w:r>
+            <w:r>
+              <w:rPr>
+                <w:rFonts w:ascii="Times New Roman" w:hAnsi="Times New Roman"/>
+              </w:rPr>
+              <w:t>.</w:t>
             </w:r>
           </w:p>
         </w:tc>
@@ -609,20 +710,12 @@
           <w:rFonts w:ascii="Times New Roman" w:hAnsi="Times New Roman"/>
         </w:rPr>
       </w:pPr>
-    </w:p>
-    <w:p>
-      <w:pPr>
-        <w:pStyle w:val="SemEspaamento"/>
-        <w:spacing w:line="360" w:lineRule="auto"/>
-        <w:rPr>
-          <w:rFonts w:ascii="Times New Roman" w:hAnsi="Times New Roman"/>
-        </w:rPr>
-      </w:pPr>
       <w:r>
         <w:rPr>
           <w:rFonts w:ascii="Times New Roman" w:hAnsi="Times New Roman"/>
           <w:b/>
         </w:rPr>
+        <w:lastRenderedPageBreak/>
         <w:t>Subseção:</w:t>
       </w:r>
       <w:r>
@@ -659,13 +752,7 @@
               <w:rPr>
                 <w:rFonts w:ascii="Times New Roman" w:hAnsi="Times New Roman"/>
               </w:rPr>
-              <w:t xml:space="preserve">1. </w:t>
-            </w:r>
-            <w:r>
-              <w:rPr>
-                <w:rFonts w:ascii="Times New Roman" w:hAnsi="Times New Roman"/>
-              </w:rPr>
-              <w:t>Clica no ícone “Avaliações”.</w:t>
+              <w:t>1. Clica no ícone “Avaliações”.</w:t>
             </w:r>
           </w:p>
         </w:tc>
@@ -715,13 +802,7 @@
               <w:rPr>
                 <w:rFonts w:ascii="Times New Roman" w:hAnsi="Times New Roman"/>
               </w:rPr>
-              <w:t xml:space="preserve">2. Exibe </w:t>
-            </w:r>
-            <w:r>
-              <w:rPr>
-                <w:rFonts w:ascii="Times New Roman" w:hAnsi="Times New Roman"/>
-              </w:rPr>
-              <w:t>as avaliações cadastradas no sistema que ainda não estão vinculadas a uma aula.</w:t>
+              <w:t>2. Exibe as avaliações cadastradas no sistema que ainda não estão vinculadas a uma aula.</w:t>
             </w:r>
           </w:p>
         </w:tc>
@@ -743,13 +824,7 @@
               <w:rPr>
                 <w:rFonts w:ascii="Times New Roman" w:hAnsi="Times New Roman"/>
               </w:rPr>
-              <w:t>3</w:t>
-            </w:r>
-            <w:r>
-              <w:rPr>
-                <w:rFonts w:ascii="Times New Roman" w:hAnsi="Times New Roman"/>
-              </w:rPr>
-              <w:t>. Escolha a avaliação desejada e confirma alterações.</w:t>
+              <w:t>3. Escolha a avaliação desejada e confirma alterações.</w:t>
             </w:r>
           </w:p>
         </w:tc>
@@ -839,89 +914,81 @@
         <w:rPr>
           <w:rFonts w:ascii="Times New Roman" w:hAnsi="Times New Roman"/>
         </w:rPr>
-        <w:t>Se, na subseção “Vincular Avaliações”,</w:t>
-      </w:r>
-      <w:proofErr w:type="gramStart"/>
-      <w:r>
-        <w:rPr>
-          <w:rFonts w:ascii="Times New Roman" w:hAnsi="Times New Roman"/>
-        </w:rPr>
-        <w:t xml:space="preserve">  </w:t>
-      </w:r>
-      <w:proofErr w:type="gramEnd"/>
-      <w:r>
-        <w:rPr>
-          <w:rFonts w:ascii="Times New Roman" w:hAnsi="Times New Roman"/>
-        </w:rPr>
-        <w:t>não houver nenhuma avaliação cadastrada no sistema disponível, informar e voltar ao fluxo da seção principal.</w:t>
+        <w:t>Se, na subseção “Vincular Avaliações”, não houver nenhuma avaliação cadastrada no sistema disponível, informar e voltar ao fluxo da seção principal.</w:t>
+      </w:r>
+    </w:p>
+    <w:p>
+      <w:pPr>
+        <w:pStyle w:val="SemEspaamento"/>
+        <w:spacing w:line="360" w:lineRule="auto"/>
+        <w:rPr>
+          <w:rFonts w:ascii="Times New Roman" w:hAnsi="Times New Roman"/>
+        </w:rPr>
+      </w:pPr>
+    </w:p>
+    <w:p>
+      <w:pPr>
+        <w:pStyle w:val="SemEspaamento"/>
+        <w:spacing w:line="360" w:lineRule="auto"/>
+        <w:rPr>
+          <w:rFonts w:ascii="Times New Roman" w:hAnsi="Times New Roman"/>
+        </w:rPr>
+      </w:pPr>
+      <w:r>
+        <w:rPr>
+          <w:rFonts w:ascii="Times New Roman" w:hAnsi="Times New Roman"/>
+          <w:b/>
+        </w:rPr>
+        <w:t>Requ</w:t>
       </w:r>
       <w:bookmarkStart w:id="0" w:name="_GoBack"/>
       <w:bookmarkEnd w:id="0"/>
+      <w:r>
+        <w:rPr>
+          <w:rFonts w:ascii="Times New Roman" w:hAnsi="Times New Roman"/>
+          <w:b/>
+        </w:rPr>
+        <w:t>isitos especiais:</w:t>
+      </w:r>
+      <w:r>
+        <w:rPr>
+          <w:rFonts w:ascii="Times New Roman" w:hAnsi="Times New Roman"/>
+          <w:b/>
+        </w:rPr>
+        <w:t xml:space="preserve"> </w:t>
+      </w:r>
+      <w:r>
+        <w:rPr>
+          <w:rFonts w:ascii="Times New Roman" w:hAnsi="Times New Roman"/>
+        </w:rPr>
+        <w:t xml:space="preserve">recuperação, tratamento de falhas, </w:t>
+      </w:r>
+      <w:proofErr w:type="gramStart"/>
+      <w:r>
+        <w:rPr>
+          <w:rFonts w:ascii="Times New Roman" w:hAnsi="Times New Roman"/>
+          <w:i/>
+        </w:rPr>
+        <w:t>feedback</w:t>
+      </w:r>
+      <w:proofErr w:type="gramEnd"/>
+      <w:r>
+        <w:rPr>
+          <w:rFonts w:ascii="Times New Roman" w:hAnsi="Times New Roman"/>
+        </w:rPr>
+        <w:t>.</w:t>
+      </w:r>
     </w:p>
     <w:p>
       <w:pPr>
         <w:pStyle w:val="SemEspaamento"/>
         <w:spacing w:line="360" w:lineRule="auto"/>
-        <w:rPr>
-          <w:rFonts w:ascii="Times New Roman" w:hAnsi="Times New Roman"/>
-        </w:rPr>
-      </w:pPr>
-    </w:p>
-    <w:p>
-      <w:pPr>
-        <w:pStyle w:val="SemEspaamento"/>
-        <w:spacing w:line="360" w:lineRule="auto"/>
-        <w:rPr>
-          <w:rFonts w:ascii="Times New Roman" w:hAnsi="Times New Roman"/>
-        </w:rPr>
       </w:pPr>
       <w:r>
         <w:rPr>
           <w:rFonts w:ascii="Times New Roman" w:hAnsi="Times New Roman"/>
           <w:b/>
         </w:rPr>
-        <w:t>Requisitos especiais:</w:t>
-      </w:r>
-      <w:r>
-        <w:rPr>
-          <w:rFonts w:ascii="Times New Roman" w:hAnsi="Times New Roman"/>
-          <w:b/>
-        </w:rPr>
-        <w:t xml:space="preserve"> </w:t>
-      </w:r>
-      <w:r>
-        <w:rPr>
-          <w:rFonts w:ascii="Times New Roman" w:hAnsi="Times New Roman"/>
-        </w:rPr>
-        <w:t xml:space="preserve">recuperação, tratamento de falhas, </w:t>
-      </w:r>
-      <w:proofErr w:type="gramStart"/>
-      <w:r>
-        <w:rPr>
-          <w:rFonts w:ascii="Times New Roman" w:hAnsi="Times New Roman"/>
-          <w:i/>
-        </w:rPr>
-        <w:t>feedback</w:t>
-      </w:r>
-      <w:proofErr w:type="gramEnd"/>
-      <w:r>
-        <w:rPr>
-          <w:rFonts w:ascii="Times New Roman" w:hAnsi="Times New Roman"/>
-        </w:rPr>
-        <w:t>.</w:t>
-      </w:r>
-    </w:p>
-    <w:p>
-      <w:pPr>
-        <w:pStyle w:val="SemEspaamento"/>
-        <w:spacing w:line="360" w:lineRule="auto"/>
-      </w:pPr>
-      <w:r>
-        <w:rPr>
-          <w:rFonts w:ascii="Times New Roman" w:hAnsi="Times New Roman"/>
-          <w:b/>
-        </w:rPr>
-        <w:lastRenderedPageBreak/>
         <w:t>Lista de Variantes de Tecnologias e de dados:</w:t>
       </w:r>
       <w:r>
@@ -939,6 +1006,7 @@
       </w:r>
     </w:p>
     <w:sectPr>
+      <w:headerReference w:type="default" r:id="rId9"/>
       <w:pgSz w:w="11906" w:h="16838"/>
       <w:pgMar w:top="1417" w:right="1701" w:bottom="1417" w:left="1701" w:header="708" w:footer="708" w:gutter="0"/>
       <w:cols w:space="708"/>
@@ -946,6 +1014,213 @@
     </w:sectPr>
   </w:body>
 </w:document>
+</file>
+
+<file path=word/endnotes.xml><?xml version="1.0" encoding="utf-8"?>
+<w:endnotes xmlns:wpc="http://schemas.microsoft.com/office/word/2010/wordprocessingCanvas" xmlns:mc="http://schemas.openxmlformats.org/markup-compatibility/2006" xmlns:o="urn:schemas-microsoft-com:office:office" xmlns:r="http://schemas.openxmlformats.org/officeDocument/2006/relationships" xmlns:m="http://schemas.openxmlformats.org/officeDocument/2006/math" xmlns:v="urn:schemas-microsoft-com:vml" xmlns:wp14="http://schemas.microsoft.com/office/word/2010/wordprocessingDrawing" xmlns:wp="http://schemas.openxmlformats.org/drawingml/2006/wordprocessingDrawing" xmlns:w10="urn:schemas-microsoft-com:office:word" xmlns:w="http://schemas.openxmlformats.org/wordprocessingml/2006/main" xmlns:w14="http://schemas.microsoft.com/office/word/2010/wordml" xmlns:wpg="http://schemas.microsoft.com/office/word/2010/wordprocessingGroup" xmlns:wpi="http://schemas.microsoft.com/office/word/2010/wordprocessingInk" xmlns:wne="http://schemas.microsoft.com/office/word/2006/wordml" xmlns:wps="http://schemas.microsoft.com/office/word/2010/wordprocessingShape" mc:Ignorable="w14 wp14">
+  <w:endnote w:type="separator" w:id="-1">
+    <w:p>
+      <w:r>
+        <w:separator/>
+      </w:r>
+    </w:p>
+  </w:endnote>
+  <w:endnote w:type="continuationSeparator" w:id="0">
+    <w:p>
+      <w:r>
+        <w:continuationSeparator/>
+      </w:r>
+    </w:p>
+  </w:endnote>
+</w:endnotes>
+</file>
+
+<file path=word/footnotes.xml><?xml version="1.0" encoding="utf-8"?>
+<w:footnotes xmlns:wpc="http://schemas.microsoft.com/office/word/2010/wordprocessingCanvas" xmlns:mc="http://schemas.openxmlformats.org/markup-compatibility/2006" xmlns:o="urn:schemas-microsoft-com:office:office" xmlns:r="http://schemas.openxmlformats.org/officeDocument/2006/relationships" xmlns:m="http://schemas.openxmlformats.org/officeDocument/2006/math" xmlns:v="urn:schemas-microsoft-com:vml" xmlns:wp14="http://schemas.microsoft.com/office/word/2010/wordprocessingDrawing" xmlns:wp="http://schemas.openxmlformats.org/drawingml/2006/wordprocessingDrawing" xmlns:w10="urn:schemas-microsoft-com:office:word" xmlns:w="http://schemas.openxmlformats.org/wordprocessingml/2006/main" xmlns:w14="http://schemas.microsoft.com/office/word/2010/wordml" xmlns:wpg="http://schemas.microsoft.com/office/word/2010/wordprocessingGroup" xmlns:wpi="http://schemas.microsoft.com/office/word/2010/wordprocessingInk" xmlns:wne="http://schemas.microsoft.com/office/word/2006/wordml" xmlns:wps="http://schemas.microsoft.com/office/word/2010/wordprocessingShape" mc:Ignorable="w14 wp14">
+  <w:footnote w:type="separator" w:id="-1">
+    <w:p>
+      <w:r>
+        <w:separator/>
+      </w:r>
+    </w:p>
+  </w:footnote>
+  <w:footnote w:type="continuationSeparator" w:id="0">
+    <w:p>
+      <w:r>
+        <w:continuationSeparator/>
+      </w:r>
+    </w:p>
+  </w:footnote>
+</w:footnotes>
+</file>
+
+<file path=word/header1.xml><?xml version="1.0" encoding="utf-8"?>
+<w:hdr xmlns:wpc="http://schemas.microsoft.com/office/word/2010/wordprocessingCanvas" xmlns:mc="http://schemas.openxmlformats.org/markup-compatibility/2006" xmlns:o="urn:schemas-microsoft-com:office:office" xmlns:r="http://schemas.openxmlformats.org/officeDocument/2006/relationships" xmlns:m="http://schemas.openxmlformats.org/officeDocument/2006/math" xmlns:v="urn:schemas-microsoft-com:vml" xmlns:wp14="http://schemas.microsoft.com/office/word/2010/wordprocessingDrawing" xmlns:wp="http://schemas.openxmlformats.org/drawingml/2006/wordprocessingDrawing" xmlns:w10="urn:schemas-microsoft-com:office:word" xmlns:w="http://schemas.openxmlformats.org/wordprocessingml/2006/main" xmlns:w14="http://schemas.microsoft.com/office/word/2010/wordml" xmlns:wpg="http://schemas.microsoft.com/office/word/2010/wordprocessingGroup" xmlns:wpi="http://schemas.microsoft.com/office/word/2010/wordprocessingInk" xmlns:wne="http://schemas.microsoft.com/office/word/2006/wordml" xmlns:wps="http://schemas.microsoft.com/office/word/2010/wordprocessingShape" mc:Ignorable="w14 wp14">
+  <w:tbl>
+    <w:tblPr>
+      <w:tblW w:w="9558" w:type="dxa"/>
+      <w:tblInd w:w="-115" w:type="dxa"/>
+      <w:tblLayout w:type="fixed"/>
+      <w:tblCellMar>
+        <w:left w:w="10" w:type="dxa"/>
+        <w:right w:w="10" w:type="dxa"/>
+      </w:tblCellMar>
+      <w:tblLook w:val="04A0" w:firstRow="1" w:lastRow="0" w:firstColumn="1" w:lastColumn="0" w:noHBand="0" w:noVBand="1"/>
+    </w:tblPr>
+    <w:tblGrid>
+      <w:gridCol w:w="6379"/>
+      <w:gridCol w:w="3179"/>
+    </w:tblGrid>
+    <w:tr>
+      <w:tc>
+        <w:tcPr>
+          <w:tcW w:w="6379" w:type="dxa"/>
+          <w:tcBorders>
+            <w:top w:val="single" w:sz="6" w:space="0" w:color="00000A"/>
+            <w:left w:val="single" w:sz="6" w:space="0" w:color="00000A"/>
+            <w:bottom w:val="single" w:sz="6" w:space="0" w:color="00000A"/>
+            <w:right w:val="single" w:sz="6" w:space="0" w:color="00000A"/>
+          </w:tcBorders>
+          <w:tcMar>
+            <w:top w:w="0" w:type="dxa"/>
+            <w:left w:w="115" w:type="dxa"/>
+            <w:bottom w:w="0" w:type="dxa"/>
+            <w:right w:w="108" w:type="dxa"/>
+          </w:tcMar>
+        </w:tcPr>
+        <w:p>
+          <w:pPr>
+            <w:pStyle w:val="Standard"/>
+          </w:pPr>
+          <w:proofErr w:type="spellStart"/>
+          <w:proofErr w:type="gramStart"/>
+          <w:r>
+            <w:rPr>
+              <w:lang w:val="pt-BR"/>
+            </w:rPr>
+            <w:t>vAcadêmico</w:t>
+          </w:r>
+          <w:proofErr w:type="spellEnd"/>
+          <w:proofErr w:type="gramEnd"/>
+        </w:p>
+      </w:tc>
+      <w:tc>
+        <w:tcPr>
+          <w:tcW w:w="3179" w:type="dxa"/>
+          <w:tcBorders>
+            <w:top w:val="single" w:sz="6" w:space="0" w:color="00000A"/>
+            <w:left w:val="single" w:sz="6" w:space="0" w:color="00000A"/>
+            <w:bottom w:val="single" w:sz="6" w:space="0" w:color="00000A"/>
+            <w:right w:val="single" w:sz="6" w:space="0" w:color="00000A"/>
+          </w:tcBorders>
+          <w:tcMar>
+            <w:top w:w="0" w:type="dxa"/>
+            <w:left w:w="115" w:type="dxa"/>
+            <w:bottom w:w="0" w:type="dxa"/>
+            <w:right w:w="108" w:type="dxa"/>
+          </w:tcMar>
+        </w:tcPr>
+        <w:p>
+          <w:pPr>
+            <w:pStyle w:val="Standard"/>
+            <w:tabs>
+              <w:tab w:val="left" w:pos="1135"/>
+            </w:tabs>
+            <w:spacing w:before="40"/>
+            <w:ind w:right="68"/>
+            <w:rPr>
+              <w:lang w:val="pt-BR"/>
+            </w:rPr>
+          </w:pPr>
+          <w:r>
+            <w:rPr>
+              <w:lang w:val="pt-BR"/>
+            </w:rPr>
+            <w:t xml:space="preserve"> </w:t>
+          </w:r>
+        </w:p>
+      </w:tc>
+    </w:tr>
+    <w:tr>
+      <w:tc>
+        <w:tcPr>
+          <w:tcW w:w="6379" w:type="dxa"/>
+          <w:tcBorders>
+            <w:top w:val="single" w:sz="6" w:space="0" w:color="00000A"/>
+            <w:left w:val="single" w:sz="6" w:space="0" w:color="00000A"/>
+            <w:bottom w:val="single" w:sz="6" w:space="0" w:color="00000A"/>
+            <w:right w:val="single" w:sz="6" w:space="0" w:color="00000A"/>
+          </w:tcBorders>
+          <w:tcMar>
+            <w:top w:w="0" w:type="dxa"/>
+            <w:left w:w="115" w:type="dxa"/>
+            <w:bottom w:w="0" w:type="dxa"/>
+            <w:right w:w="108" w:type="dxa"/>
+          </w:tcMar>
+        </w:tcPr>
+        <w:p>
+          <w:pPr>
+            <w:pStyle w:val="Standard"/>
+            <w:rPr>
+              <w:lang w:val="pt-BR"/>
+            </w:rPr>
+          </w:pPr>
+          <w:r>
+            <w:rPr>
+              <w:lang w:val="pt-BR"/>
+            </w:rPr>
+            <w:t>Especificação de Casos de Uso</w:t>
+          </w:r>
+        </w:p>
+      </w:tc>
+      <w:tc>
+        <w:tcPr>
+          <w:tcW w:w="3179" w:type="dxa"/>
+          <w:tcBorders>
+            <w:top w:val="single" w:sz="6" w:space="0" w:color="00000A"/>
+            <w:left w:val="single" w:sz="6" w:space="0" w:color="00000A"/>
+            <w:bottom w:val="single" w:sz="6" w:space="0" w:color="00000A"/>
+            <w:right w:val="single" w:sz="6" w:space="0" w:color="00000A"/>
+          </w:tcBorders>
+          <w:tcMar>
+            <w:top w:w="0" w:type="dxa"/>
+            <w:left w:w="115" w:type="dxa"/>
+            <w:bottom w:w="0" w:type="dxa"/>
+            <w:right w:w="108" w:type="dxa"/>
+          </w:tcMar>
+        </w:tcPr>
+        <w:p>
+          <w:pPr>
+            <w:pStyle w:val="Standard"/>
+          </w:pPr>
+          <w:r>
+            <w:rPr>
+              <w:lang w:val="pt-BR"/>
+            </w:rPr>
+            <w:t xml:space="preserve">  </w:t>
+          </w:r>
+          <w:r>
+            <w:t>Data: 09</w:t>
+          </w:r>
+          <w:r>
+            <w:t>/0</w:t>
+          </w:r>
+          <w:r>
+            <w:t>5</w:t>
+          </w:r>
+          <w:r>
+            <w:t>/2014</w:t>
+          </w:r>
+        </w:p>
+      </w:tc>
+    </w:tr>
+  </w:tbl>
+  <w:p>
+    <w:pPr>
+      <w:pStyle w:val="Cabealho"/>
+    </w:pPr>
+  </w:p>
+</w:hdr>
 </file>
 
 <file path=word/numbering.xml><?xml version="1.0" encoding="utf-8"?>
@@ -1955,6 +2230,120 @@
       </w:tblCellMar>
     </w:tblPr>
   </w:style>
+  <w:style w:type="paragraph" w:styleId="Cabealho">
+    <w:name w:val="header"/>
+    <w:basedOn w:val="Normal"/>
+    <w:link w:val="CabealhoChar"/>
+    <w:uiPriority w:val="99"/>
+    <w:unhideWhenUsed/>
+    <w:rsid w:val="00DC4AFF"/>
+    <w:pPr>
+      <w:tabs>
+        <w:tab w:val="center" w:pos="4252"/>
+        <w:tab w:val="right" w:pos="8504"/>
+      </w:tabs>
+    </w:pPr>
+  </w:style>
+  <w:style w:type="character" w:customStyle="1" w:styleId="CabealhoChar">
+    <w:name w:val="Cabeçalho Char"/>
+    <w:basedOn w:val="Fontepargpadro"/>
+    <w:link w:val="Cabealho"/>
+    <w:uiPriority w:val="99"/>
+    <w:rsid w:val="00DC4AFF"/>
+    <w:rPr>
+      <w:rFonts w:ascii="Times New Roman" w:eastAsia="Times New Roman" w:hAnsi="Times New Roman" w:cs="Times New Roman"/>
+      <w:sz w:val="24"/>
+      <w:szCs w:val="24"/>
+      <w:lang w:val="en-US"/>
+    </w:rPr>
+  </w:style>
+  <w:style w:type="paragraph" w:styleId="Rodap">
+    <w:name w:val="footer"/>
+    <w:basedOn w:val="Normal"/>
+    <w:link w:val="RodapChar"/>
+    <w:uiPriority w:val="99"/>
+    <w:unhideWhenUsed/>
+    <w:rsid w:val="00DC4AFF"/>
+    <w:pPr>
+      <w:tabs>
+        <w:tab w:val="center" w:pos="4252"/>
+        <w:tab w:val="right" w:pos="8504"/>
+      </w:tabs>
+    </w:pPr>
+  </w:style>
+  <w:style w:type="character" w:customStyle="1" w:styleId="RodapChar">
+    <w:name w:val="Rodapé Char"/>
+    <w:basedOn w:val="Fontepargpadro"/>
+    <w:link w:val="Rodap"/>
+    <w:uiPriority w:val="99"/>
+    <w:rsid w:val="00DC4AFF"/>
+    <w:rPr>
+      <w:rFonts w:ascii="Times New Roman" w:eastAsia="Times New Roman" w:hAnsi="Times New Roman" w:cs="Times New Roman"/>
+      <w:sz w:val="24"/>
+      <w:szCs w:val="24"/>
+      <w:lang w:val="en-US"/>
+    </w:rPr>
+  </w:style>
+  <w:style w:type="paragraph" w:customStyle="1" w:styleId="Standard">
+    <w:name w:val="Standard"/>
+    <w:link w:val="StandardChar"/>
+    <w:rsid w:val="00DC4AFF"/>
+    <w:pPr>
+      <w:widowControl w:val="0"/>
+      <w:suppressAutoHyphens/>
+      <w:autoSpaceDN w:val="0"/>
+      <w:spacing w:after="0" w:line="240" w:lineRule="atLeast"/>
+      <w:textAlignment w:val="baseline"/>
+    </w:pPr>
+    <w:rPr>
+      <w:rFonts w:ascii="Times New Roman" w:eastAsia="Times New Roman" w:hAnsi="Times New Roman" w:cs="Times New Roman"/>
+      <w:kern w:val="3"/>
+      <w:sz w:val="20"/>
+      <w:szCs w:val="20"/>
+      <w:lang w:val="en-US"/>
+    </w:rPr>
+  </w:style>
+  <w:style w:type="character" w:customStyle="1" w:styleId="StandardChar">
+    <w:name w:val="Standard Char"/>
+    <w:basedOn w:val="Fontepargpadro"/>
+    <w:link w:val="Standard"/>
+    <w:rsid w:val="00DC4AFF"/>
+    <w:rPr>
+      <w:rFonts w:ascii="Times New Roman" w:eastAsia="Times New Roman" w:hAnsi="Times New Roman" w:cs="Times New Roman"/>
+      <w:kern w:val="3"/>
+      <w:sz w:val="20"/>
+      <w:szCs w:val="20"/>
+      <w:lang w:val="en-US"/>
+    </w:rPr>
+  </w:style>
+  <w:style w:type="paragraph" w:styleId="Textodebalo">
+    <w:name w:val="Balloon Text"/>
+    <w:basedOn w:val="Normal"/>
+    <w:link w:val="TextodebaloChar"/>
+    <w:uiPriority w:val="99"/>
+    <w:semiHidden/>
+    <w:unhideWhenUsed/>
+    <w:rsid w:val="00BE1C83"/>
+    <w:rPr>
+      <w:rFonts w:ascii="Tahoma" w:hAnsi="Tahoma" w:cs="Tahoma"/>
+      <w:sz w:val="16"/>
+      <w:szCs w:val="16"/>
+    </w:rPr>
+  </w:style>
+  <w:style w:type="character" w:customStyle="1" w:styleId="TextodebaloChar">
+    <w:name w:val="Texto de balão Char"/>
+    <w:basedOn w:val="Fontepargpadro"/>
+    <w:link w:val="Textodebalo"/>
+    <w:uiPriority w:val="99"/>
+    <w:semiHidden/>
+    <w:rsid w:val="00BE1C83"/>
+    <w:rPr>
+      <w:rFonts w:ascii="Tahoma" w:eastAsia="Times New Roman" w:hAnsi="Tahoma" w:cs="Tahoma"/>
+      <w:sz w:val="16"/>
+      <w:szCs w:val="16"/>
+      <w:lang w:val="en-US"/>
+    </w:rPr>
+  </w:style>
 </w:styles>
 </file>
 
@@ -2664,6 +3053,120 @@
         <w:right w:w="108" w:type="dxa"/>
       </w:tblCellMar>
     </w:tblPr>
+  </w:style>
+  <w:style w:type="paragraph" w:styleId="Cabealho">
+    <w:name w:val="header"/>
+    <w:basedOn w:val="Normal"/>
+    <w:link w:val="CabealhoChar"/>
+    <w:uiPriority w:val="99"/>
+    <w:unhideWhenUsed/>
+    <w:rsid w:val="00DC4AFF"/>
+    <w:pPr>
+      <w:tabs>
+        <w:tab w:val="center" w:pos="4252"/>
+        <w:tab w:val="right" w:pos="8504"/>
+      </w:tabs>
+    </w:pPr>
+  </w:style>
+  <w:style w:type="character" w:customStyle="1" w:styleId="CabealhoChar">
+    <w:name w:val="Cabeçalho Char"/>
+    <w:basedOn w:val="Fontepargpadro"/>
+    <w:link w:val="Cabealho"/>
+    <w:uiPriority w:val="99"/>
+    <w:rsid w:val="00DC4AFF"/>
+    <w:rPr>
+      <w:rFonts w:ascii="Times New Roman" w:eastAsia="Times New Roman" w:hAnsi="Times New Roman" w:cs="Times New Roman"/>
+      <w:sz w:val="24"/>
+      <w:szCs w:val="24"/>
+      <w:lang w:val="en-US"/>
+    </w:rPr>
+  </w:style>
+  <w:style w:type="paragraph" w:styleId="Rodap">
+    <w:name w:val="footer"/>
+    <w:basedOn w:val="Normal"/>
+    <w:link w:val="RodapChar"/>
+    <w:uiPriority w:val="99"/>
+    <w:unhideWhenUsed/>
+    <w:rsid w:val="00DC4AFF"/>
+    <w:pPr>
+      <w:tabs>
+        <w:tab w:val="center" w:pos="4252"/>
+        <w:tab w:val="right" w:pos="8504"/>
+      </w:tabs>
+    </w:pPr>
+  </w:style>
+  <w:style w:type="character" w:customStyle="1" w:styleId="RodapChar">
+    <w:name w:val="Rodapé Char"/>
+    <w:basedOn w:val="Fontepargpadro"/>
+    <w:link w:val="Rodap"/>
+    <w:uiPriority w:val="99"/>
+    <w:rsid w:val="00DC4AFF"/>
+    <w:rPr>
+      <w:rFonts w:ascii="Times New Roman" w:eastAsia="Times New Roman" w:hAnsi="Times New Roman" w:cs="Times New Roman"/>
+      <w:sz w:val="24"/>
+      <w:szCs w:val="24"/>
+      <w:lang w:val="en-US"/>
+    </w:rPr>
+  </w:style>
+  <w:style w:type="paragraph" w:customStyle="1" w:styleId="Standard">
+    <w:name w:val="Standard"/>
+    <w:link w:val="StandardChar"/>
+    <w:rsid w:val="00DC4AFF"/>
+    <w:pPr>
+      <w:widowControl w:val="0"/>
+      <w:suppressAutoHyphens/>
+      <w:autoSpaceDN w:val="0"/>
+      <w:spacing w:after="0" w:line="240" w:lineRule="atLeast"/>
+      <w:textAlignment w:val="baseline"/>
+    </w:pPr>
+    <w:rPr>
+      <w:rFonts w:ascii="Times New Roman" w:eastAsia="Times New Roman" w:hAnsi="Times New Roman" w:cs="Times New Roman"/>
+      <w:kern w:val="3"/>
+      <w:sz w:val="20"/>
+      <w:szCs w:val="20"/>
+      <w:lang w:val="en-US"/>
+    </w:rPr>
+  </w:style>
+  <w:style w:type="character" w:customStyle="1" w:styleId="StandardChar">
+    <w:name w:val="Standard Char"/>
+    <w:basedOn w:val="Fontepargpadro"/>
+    <w:link w:val="Standard"/>
+    <w:rsid w:val="00DC4AFF"/>
+    <w:rPr>
+      <w:rFonts w:ascii="Times New Roman" w:eastAsia="Times New Roman" w:hAnsi="Times New Roman" w:cs="Times New Roman"/>
+      <w:kern w:val="3"/>
+      <w:sz w:val="20"/>
+      <w:szCs w:val="20"/>
+      <w:lang w:val="en-US"/>
+    </w:rPr>
+  </w:style>
+  <w:style w:type="paragraph" w:styleId="Textodebalo">
+    <w:name w:val="Balloon Text"/>
+    <w:basedOn w:val="Normal"/>
+    <w:link w:val="TextodebaloChar"/>
+    <w:uiPriority w:val="99"/>
+    <w:semiHidden/>
+    <w:unhideWhenUsed/>
+    <w:rsid w:val="00BE1C83"/>
+    <w:rPr>
+      <w:rFonts w:ascii="Tahoma" w:hAnsi="Tahoma" w:cs="Tahoma"/>
+      <w:sz w:val="16"/>
+      <w:szCs w:val="16"/>
+    </w:rPr>
+  </w:style>
+  <w:style w:type="character" w:customStyle="1" w:styleId="TextodebaloChar">
+    <w:name w:val="Texto de balão Char"/>
+    <w:basedOn w:val="Fontepargpadro"/>
+    <w:link w:val="Textodebalo"/>
+    <w:uiPriority w:val="99"/>
+    <w:semiHidden/>
+    <w:rsid w:val="00BE1C83"/>
+    <w:rPr>
+      <w:rFonts w:ascii="Tahoma" w:eastAsia="Times New Roman" w:hAnsi="Tahoma" w:cs="Tahoma"/>
+      <w:sz w:val="16"/>
+      <w:szCs w:val="16"/>
+      <w:lang w:val="en-US"/>
+    </w:rPr>
   </w:style>
 </w:styles>
 </file>

</xml_diff>